<commit_message>
ketab felan apdate shod
</commit_message>
<xml_diff>
--- a/این من نیستم.docx
+++ b/این من نیستم.docx
@@ -117,7 +117,6 @@
         <w:bidi/>
         <w:jc w:val="both"/>
         <w:rPr>
-          <w:rFonts w:hint="cs"/>
           <w:sz w:val="36"/>
           <w:szCs w:val="36"/>
           <w:rtl/>
@@ -164,6 +163,24 @@
           <w:lang w:bidi="fa-IR"/>
         </w:rPr>
         <w:t xml:space="preserve"> وحشتناک بود . خون گوشه ی لبم بند آمده بود و خشک شده بود . لباسم تا نیمه پاره بود. کفشی به پا نداشتم . روی دست هایم جای چنگ بود . و از همه مهم تر چاقوی بلند آشپزخانه که غرق خون بود ، و تیغه اش تماما سرخ شده بود را محکم در مشتم میفشردم. به کلانتری نزدیک بودم . جلوی در کلانتری ایستادم </w:t>
+      </w:r>
+      <w:proofErr w:type="spellStart"/>
+      <w:r>
+        <w:rPr>
+          <w:sz w:val="36"/>
+          <w:szCs w:val="36"/>
+          <w:lang w:bidi="fa-IR"/>
+        </w:rPr>
+        <w:t>tghk</w:t>
+      </w:r>
+      <w:proofErr w:type="spellEnd"/>
+      <w:r>
+        <w:rPr>
+          <w:sz w:val="36"/>
+          <w:szCs w:val="36"/>
+          <w:lang w:bidi="fa-IR"/>
+        </w:rPr>
+        <w:t xml:space="preserve"> kdjafsklfas;kl</w:t>
       </w:r>
       <w:bookmarkStart w:id="0" w:name="_GoBack"/>
       <w:bookmarkEnd w:id="0"/>

</xml_diff>